<commit_message>
Deploy preview for PR 72 🛫
</commit_message>
<xml_diff>
--- a/pr-preview/pr-72/UCD-SeRG-Lab-Manual-tracked-changes.docx
+++ b/pr-preview/pr-72/UCD-SeRG-Lab-Manual-tracked-changes.docx
@@ -166,6 +166,11 @@
         <w:t xml:space="preserve">.</w:t>
       </w:r>
     </w:p>
+    <w:p>
+      <w:r>
+        <w:br w:type="page"/>
+      </w:r>
+    </w:p>
     <w:bookmarkEnd w:id="24"/>
     <w:bookmarkEnd w:id="25"/>
     <w:bookmarkStart w:id="33" w:name="culture-and-conduct"/>
@@ -349,6 +354,11 @@
         <w:t xml:space="preserve">and are happy for team members who meet the definition of authorship to be included as co-authors on scientific manuscripts.</w:t>
       </w:r>
     </w:p>
+    <w:p>
+      <w:r>
+        <w:br w:type="page"/>
+      </w:r>
+    </w:p>
     <w:bookmarkEnd w:id="32"/>
     <w:bookmarkEnd w:id="33"/>
     <w:bookmarkStart w:id="44" w:name="communication-and-coordination"/>
@@ -820,6 +830,11 @@
         <w:t xml:space="preserve">: Best practices for reviewing R code, including what to look for and how to provide constructive feedback.</w:t>
       </w:r>
     </w:p>
+    <w:p>
+      <w:r>
+        <w:br w:type="page"/>
+      </w:r>
+    </w:p>
     <w:bookmarkEnd w:id="43"/>
     <w:bookmarkEnd w:id="44"/>
     <w:bookmarkStart w:id="66" w:name="reproducibility"/>
@@ -1620,6 +1635,11 @@
         <w:t xml:space="preserve">.</w:t>
       </w:r>
     </w:p>
+    <w:p>
+      <w:r>
+        <w:br w:type="page"/>
+      </w:r>
+    </w:p>
     <w:bookmarkEnd w:id="65"/>
     <w:bookmarkEnd w:id="66"/>
     <w:bookmarkStart w:id="83" w:name="code-repositories"/>
@@ -5444,6 +5464,11 @@
       </w:r>
       <w:r>
         <w:t xml:space="preserve">log files will be generated for each script that has been executed. It is important to check these files. Scripts may appear to have run correctly in the terminal, but checking the log files is the only way to ensure that everything has run completely.</w:t>
+      </w:r>
+    </w:p>
+    <w:p>
+      <w:r>
+        <w:br w:type="page"/>
       </w:r>
     </w:p>
     <w:bookmarkEnd w:id="81"/>
@@ -19514,6 +19539,11 @@
         <w:t xml:space="preserve">by Jenny Bryan - essential guide to using Git and GitHub with R</w:t>
       </w:r>
     </w:p>
+    <w:p>
+      <w:r>
+        <w:br w:type="page"/>
+      </w:r>
+    </w:p>
     <w:bookmarkEnd w:id="196"/>
     <w:bookmarkEnd w:id="197"/>
     <w:bookmarkEnd w:id="198"/>
@@ -28769,6 +28799,11 @@
         <w:t xml:space="preserve">: Detailed coding style conventions for writing clear, consistent R code. Covers naming, syntax, pipes, functions, and more.</w:t>
       </w:r>
     </w:p>
+    <w:p>
+      <w:r>
+        <w:br w:type="page"/>
+      </w:r>
+    </w:p>
     <w:bookmarkEnd w:id="245"/>
     <w:bookmarkEnd w:id="246"/>
     <w:bookmarkStart w:id="252" w:name="big-data"/>
@@ -29333,6 +29368,11 @@
       </w:pPr>
       <w:r>
         <w:t xml:space="preserve">Unfortunately RStudio often gets slow and/or freezes after hours working with big datasets. Sometimes it is much more efficient to just use Terminal / gitbash to run code and make updates in git.</w:t>
+      </w:r>
+    </w:p>
+    <w:p>
+      <w:r>
+        <w:br w:type="page"/>
       </w:r>
     </w:p>
     <w:bookmarkEnd w:id="251"/>
@@ -32071,6 +32111,11 @@
           <w:rStyle w:val="NormalTok"/>
         </w:rPr>
         <w:t xml:space="preserve">}</w:t>
+      </w:r>
+    </w:p>
+    <w:p>
+      <w:r>
+        <w:br w:type="page"/>
       </w:r>
     </w:p>
     <w:bookmarkEnd w:id="261"/>
@@ -33937,6 +33982,11 @@
         <w:t xml:space="preserve">, extolling the virtues of a self-contained, portable projects, for your reference.</w:t>
       </w:r>
     </w:p>
+    <w:p>
+      <w:r>
+        <w:br w:type="page"/>
+      </w:r>
+    </w:p>
     <w:bookmarkEnd w:id="284"/>
     <w:bookmarkEnd w:id="285"/>
     <w:bookmarkStart w:id="308" w:name="sec-unix"/>
@@ -38055,6 +38105,11 @@
         <w:t xml:space="preserve"> runFileSaveLogs</w:t>
       </w:r>
     </w:p>
+    <w:p>
+      <w:r>
+        <w:br w:type="page"/>
+      </w:r>
+    </w:p>
     <w:bookmarkEnd w:id="306"/>
     <w:bookmarkEnd w:id="307"/>
     <w:bookmarkEnd w:id="308"/>
@@ -38674,6 +38729,11 @@
         <w:t xml:space="preserve">If you make edits to the code and introduce new/updated packages, see the section above for instructions on how to make updates.</w:t>
       </w:r>
     </w:p>
+    <w:p>
+      <w:r>
+        <w:br w:type="page"/>
+      </w:r>
+    </w:p>
     <w:bookmarkEnd w:id="312"/>
     <w:bookmarkEnd w:id="313"/>
     <w:bookmarkEnd w:id="314"/>
@@ -39432,6 +39492,11 @@
         </w:r>
       </w:hyperlink>
     </w:p>
+    <w:p>
+      <w:r>
+        <w:br w:type="page"/>
+      </w:r>
+    </w:p>
     <w:bookmarkEnd w:id="328"/>
     <w:bookmarkEnd w:id="329"/>
     <w:bookmarkStart w:id="350" w:name="data-publication"/>
@@ -40664,6 +40729,11 @@
         </w:r>
       </w:hyperlink>
     </w:p>
+    <w:p>
+      <w:r>
+        <w:br w:type="page"/>
+      </w:r>
+    </w:p>
     <w:bookmarkEnd w:id="349"/>
     <w:bookmarkEnd w:id="350"/>
     <w:bookmarkStart w:id="371" w:name="sec-slurm"/>
@@ -44322,6 +44392,11 @@
           <w:rStyle w:val="VariableTok"/>
         </w:rPr>
         <w:t xml:space="preserve">$USERNAME</w:t>
+      </w:r>
+    </w:p>
+    <w:p>
+      <w:r>
+        <w:br w:type="page"/>
       </w:r>
     </w:p>
     <w:bookmarkEnd w:id="370"/>
@@ -48148,6 +48223,11 @@
               <w:bottom w:w="108" w:type="dxa"/>
             </w:tcMar>
           </w:tcPr>
+          <w:p>
+            <w:r>
+              <w:br w:type="page"/>
+            </w:r>
+          </w:p>
           <w:bookmarkStart w:id="427" w:name="X2a0a2bea1b2d0c4fea50c3597cf9bbff5fb826e"/>
           <w:p>
             <w:pPr>
@@ -51306,6 +51386,11 @@
         </w:r>
       </w:hyperlink>
     </w:p>
+    <w:p>
+      <w:r>
+        <w:br w:type="page"/>
+      </w:r>
+    </w:p>
     <w:bookmarkEnd w:id="433"/>
     <w:bookmarkEnd w:id="434"/>
     <w:bookmarkStart w:id="447" w:name="checklists"/>
@@ -52154,6 +52239,11 @@
         <w:t xml:space="preserve">Are 95% confidence intervals or other measures of precision shown, if applicable?</w:t>
       </w:r>
     </w:p>
+    <w:p>
+      <w:r>
+        <w:br w:type="page"/>
+      </w:r>
+    </w:p>
     <w:bookmarkEnd w:id="446"/>
     <w:bookmarkEnd w:id="447"/>
     <w:bookmarkStart w:id="484" w:name="resources"/>
@@ -52986,6 +53076,11 @@
           <w:t xml:space="preserve">Transforming Global Health Partnerships</w:t>
         </w:r>
       </w:hyperlink>
+    </w:p>
+    <w:p>
+      <w:r>
+        <w:br w:type="page"/>
+      </w:r>
     </w:p>
     <w:bookmarkEnd w:id="483"/>
     <w:bookmarkEnd w:id="484"/>

</xml_diff>